<commit_message>
update relational data modelling document and move junit folder
</commit_message>
<xml_diff>
--- a/general/erd-and-relational-schema-basics/Relational Data Modelling.docx
+++ b/general/erd-and-relational-schema-basics/Relational Data Modelling.docx
@@ -664,6 +664,7 @@
         <w:rPr>
           <w:b/>
           <w:bCs/>
+          <w:noProof/>
           <w:lang w:val="en-US"/>
         </w:rPr>
         <w:drawing>
@@ -740,6 +741,7 @@
       <w:r>
         <w:rPr>
           <w:bCs/>
+          <w:noProof/>
           <w:lang w:val="en-US"/>
         </w:rPr>
         <w:drawing>
@@ -803,6 +805,7 @@
       <w:r>
         <w:rPr>
           <w:bCs/>
+          <w:noProof/>
           <w:lang w:val="en-US"/>
         </w:rPr>
         <w:drawing>
@@ -3655,6 +3658,7 @@
       </w:pPr>
       <w:r>
         <w:rPr>
+          <w:noProof/>
           <w:lang w:val="en-US"/>
         </w:rPr>
         <w:drawing>
@@ -3883,6 +3887,33 @@
           <w:lang w:val="en-US"/>
         </w:rPr>
       </w:pPr>
+      <w:r>
+        <w:rPr>
+          <w:b/>
+          <w:bCs/>
+          <w:lang w:val="en-US"/>
+        </w:rPr>
+        <w:t xml:space="preserve">TODO - </w:t>
+      </w:r>
+      <w:hyperlink r:id="rId14" w:history="1">
+        <w:r>
+          <w:rPr>
+            <w:rStyle w:val="Hyperlink"/>
+            <w:b/>
+            <w:bCs/>
+            <w:lang w:val="en-US"/>
+          </w:rPr>
+          <w:t>https://www.youtube.com/watch?v=OwdFzygGZqk</w:t>
+        </w:r>
+      </w:hyperlink>
+      <w:r>
+        <w:rPr>
+          <w:b/>
+          <w:bCs/>
+          <w:lang w:val="en-US"/>
+        </w:rPr>
+        <w:t xml:space="preserve"> </w:t>
+      </w:r>
     </w:p>
     <w:p>
       <w:pPr>
@@ -3894,6 +3925,7 @@
       </w:pPr>
       <w:r>
         <w:rPr>
+          <w:noProof/>
           <w:lang w:val="en-US"/>
         </w:rPr>
         <w:drawing>
@@ -3928,7 +3960,7 @@
                     <pic:cNvPicPr/>
                   </pic:nvPicPr>
                   <pic:blipFill>
-                    <a:blip r:embed="rId14"/>
+                    <a:blip r:embed="rId15"/>
                     <a:stretch>
                       <a:fillRect/>
                     </a:stretch>

</xml_diff>